<commit_message>
Update Soal 2 & BLQ Doc 18 Desember 2023
</commit_message>
<xml_diff>
--- a/bin/assignment_blq/Soal BLQ.docx
+++ b/bin/assignment_blq/Soal BLQ.docx
@@ -611,6 +611,2394 @@
     <w:p>
       <w:pPr>
         <w:pStyle w:val="ListParagraph"/>
+        <w:rPr>
+          <w:b/>
+          <w:i/>
+        </w:rPr>
+      </w:pPr>
+      <w:r>
+        <w:rPr>
+          <w:b/>
+          <w:i/>
+        </w:rPr>
+        <w:t>Tanggal Peminjaman: 28 February 2016-07 March 2016</w:t>
+      </w:r>
+    </w:p>
+    <w:p>
+      <w:pPr>
+        <w:pStyle w:val="ListParagraph"/>
+        <w:rPr>
+          <w:b/>
+          <w:i/>
+        </w:rPr>
+      </w:pPr>
+      <w:r>
+        <w:rPr>
+          <w:b/>
+          <w:i/>
+        </w:rPr>
+        <w:t>DendaBuku B:500</w:t>
+      </w:r>
+    </w:p>
+    <w:p>
+      <w:pPr>
+        <w:pStyle w:val="ListParagraph"/>
+        <w:rPr>
+          <w:b/>
+          <w:i/>
+        </w:rPr>
+      </w:pPr>
+      <w:r>
+        <w:rPr>
+          <w:b/>
+          <w:i/>
+        </w:rPr>
+        <w:t>DendaBuku C:100</w:t>
+      </w:r>
+    </w:p>
+    <w:p>
+      <w:pPr>
+        <w:pStyle w:val="ListParagraph"/>
+        <w:rPr>
+          <w:b/>
+          <w:i/>
+        </w:rPr>
+      </w:pPr>
+      <w:r>
+        <w:rPr>
+          <w:b/>
+          <w:i/>
+        </w:rPr>
+        <w:t>DendaBuku D:100</w:t>
+      </w:r>
+    </w:p>
+    <w:p>
+      <w:pPr>
+        <w:pStyle w:val="ListParagraph"/>
+        <w:rPr>
+          <w:b/>
+          <w:i/>
+        </w:rPr>
+      </w:pPr>
+      <w:r>
+        <w:rPr>
+          <w:b/>
+          <w:i/>
+        </w:rPr>
+        <w:t>Total Denda:700</w:t>
+      </w:r>
+    </w:p>
+    <w:p>
+      <w:pPr>
+        <w:pStyle w:val="ListParagraph"/>
+        <w:rPr>
+          <w:b/>
+          <w:i/>
+        </w:rPr>
+      </w:pPr>
+    </w:p>
+    <w:p>
+      <w:pPr>
+        <w:pStyle w:val="ListParagraph"/>
+        <w:rPr>
+          <w:b/>
+          <w:i/>
+        </w:rPr>
+      </w:pPr>
+      <w:r>
+        <w:rPr>
+          <w:b/>
+          <w:i/>
+        </w:rPr>
+        <w:t>Tanggal Peminjaman: 29 April 2018-30 May 2018</w:t>
+      </w:r>
+    </w:p>
+    <w:p>
+      <w:pPr>
+        <w:pStyle w:val="ListParagraph"/>
+        <w:rPr>
+          <w:b/>
+          <w:i/>
+        </w:rPr>
+      </w:pPr>
+      <w:r>
+        <w:rPr>
+          <w:b/>
+          <w:i/>
+        </w:rPr>
+        <w:t>DendaBuku A:1700</w:t>
+      </w:r>
+    </w:p>
+    <w:p>
+      <w:pPr>
+        <w:pStyle w:val="ListParagraph"/>
+        <w:rPr>
+          <w:b/>
+          <w:i/>
+        </w:rPr>
+      </w:pPr>
+      <w:r>
+        <w:rPr>
+          <w:b/>
+          <w:i/>
+        </w:rPr>
+        <w:t>DendaBuku B:2800</w:t>
+      </w:r>
+    </w:p>
+    <w:p>
+      <w:pPr>
+        <w:pStyle w:val="ListParagraph"/>
+        <w:rPr>
+          <w:b/>
+          <w:i/>
+        </w:rPr>
+      </w:pPr>
+      <w:r>
+        <w:rPr>
+          <w:b/>
+          <w:i/>
+        </w:rPr>
+        <w:t>DendaBuku C:2400</w:t>
+      </w:r>
+    </w:p>
+    <w:p>
+      <w:pPr>
+        <w:pStyle w:val="ListParagraph"/>
+        <w:rPr>
+          <w:b/>
+          <w:i/>
+        </w:rPr>
+      </w:pPr>
+      <w:r>
+        <w:rPr>
+          <w:b/>
+          <w:i/>
+        </w:rPr>
+        <w:t>DendaBuku D:2400</w:t>
+      </w:r>
+    </w:p>
+    <w:p>
+      <w:pPr>
+        <w:pStyle w:val="ListParagraph"/>
+        <w:rPr>
+          <w:b/>
+          <w:i/>
+        </w:rPr>
+      </w:pPr>
+      <w:r>
+        <w:rPr>
+          <w:b/>
+          <w:i/>
+        </w:rPr>
+        <w:t>Total Denda:9300</w:t>
+      </w:r>
+    </w:p>
+    <w:p>
+      <w:pPr>
+        <w:pStyle w:val="ListParagraph"/>
+        <w:rPr>
+          <w:rFonts w:ascii="Consolas" w:hAnsi="Consolas"/>
+          <w:bCs/>
+          <w:iCs/>
+        </w:rPr>
+      </w:pPr>
+      <w:r>
+        <w:rPr>
+          <w:rFonts w:ascii="Consolas" w:hAnsi="Consolas"/>
+          <w:bCs/>
+          <w:iCs/>
+        </w:rPr>
+        <w:lastRenderedPageBreak/>
+        <w:t>import java.time.LocalDate;</w:t>
+      </w:r>
+    </w:p>
+    <w:p>
+      <w:pPr>
+        <w:pStyle w:val="ListParagraph"/>
+        <w:rPr>
+          <w:rFonts w:ascii="Consolas" w:hAnsi="Consolas"/>
+          <w:bCs/>
+          <w:iCs/>
+        </w:rPr>
+      </w:pPr>
+      <w:r>
+        <w:rPr>
+          <w:rFonts w:ascii="Consolas" w:hAnsi="Consolas"/>
+          <w:bCs/>
+          <w:iCs/>
+        </w:rPr>
+        <w:t>import java.time.format.DateTimeFormatter;</w:t>
+      </w:r>
+    </w:p>
+    <w:p>
+      <w:pPr>
+        <w:pStyle w:val="ListParagraph"/>
+        <w:rPr>
+          <w:rFonts w:ascii="Consolas" w:hAnsi="Consolas"/>
+          <w:bCs/>
+          <w:iCs/>
+        </w:rPr>
+      </w:pPr>
+      <w:r>
+        <w:rPr>
+          <w:rFonts w:ascii="Consolas" w:hAnsi="Consolas"/>
+          <w:bCs/>
+          <w:iCs/>
+        </w:rPr>
+        <w:t>import java.time.temporal.ChronoUnit;</w:t>
+      </w:r>
+    </w:p>
+    <w:p>
+      <w:pPr>
+        <w:pStyle w:val="ListParagraph"/>
+        <w:rPr>
+          <w:rFonts w:ascii="Consolas" w:hAnsi="Consolas"/>
+          <w:bCs/>
+          <w:iCs/>
+        </w:rPr>
+      </w:pPr>
+    </w:p>
+    <w:p>
+      <w:pPr>
+        <w:pStyle w:val="ListParagraph"/>
+        <w:rPr>
+          <w:rFonts w:ascii="Consolas" w:hAnsi="Consolas"/>
+          <w:bCs/>
+          <w:iCs/>
+        </w:rPr>
+      </w:pPr>
+      <w:r>
+        <w:rPr>
+          <w:rFonts w:ascii="Consolas" w:hAnsi="Consolas"/>
+          <w:bCs/>
+          <w:iCs/>
+        </w:rPr>
+        <w:t>public class Soal2 {</w:t>
+      </w:r>
+    </w:p>
+    <w:p>
+      <w:pPr>
+        <w:pStyle w:val="ListParagraph"/>
+        <w:rPr>
+          <w:rFonts w:ascii="Consolas" w:hAnsi="Consolas"/>
+          <w:bCs/>
+          <w:iCs/>
+        </w:rPr>
+      </w:pPr>
+    </w:p>
+    <w:p>
+      <w:pPr>
+        <w:pStyle w:val="ListParagraph"/>
+        <w:rPr>
+          <w:rFonts w:ascii="Consolas" w:hAnsi="Consolas"/>
+          <w:bCs/>
+          <w:iCs/>
+        </w:rPr>
+      </w:pPr>
+      <w:r>
+        <w:rPr>
+          <w:rFonts w:ascii="Consolas" w:hAnsi="Consolas"/>
+          <w:bCs/>
+          <w:iCs/>
+        </w:rPr>
+        <w:tab/>
+      </w:r>
+    </w:p>
+    <w:p>
+      <w:pPr>
+        <w:pStyle w:val="ListParagraph"/>
+        <w:rPr>
+          <w:rFonts w:ascii="Consolas" w:hAnsi="Consolas"/>
+          <w:bCs/>
+          <w:iCs/>
+        </w:rPr>
+      </w:pPr>
+      <w:r>
+        <w:rPr>
+          <w:rFonts w:ascii="Consolas" w:hAnsi="Consolas"/>
+          <w:bCs/>
+          <w:iCs/>
+        </w:rPr>
+        <w:tab/>
+        <w:t>static int dendabuku = 100;</w:t>
+      </w:r>
+    </w:p>
+    <w:p>
+      <w:pPr>
+        <w:pStyle w:val="ListParagraph"/>
+        <w:rPr>
+          <w:rFonts w:ascii="Consolas" w:hAnsi="Consolas"/>
+          <w:bCs/>
+          <w:iCs/>
+        </w:rPr>
+      </w:pPr>
+      <w:r>
+        <w:rPr>
+          <w:rFonts w:ascii="Consolas" w:hAnsi="Consolas"/>
+          <w:bCs/>
+          <w:iCs/>
+        </w:rPr>
+        <w:tab/>
+      </w:r>
+    </w:p>
+    <w:p>
+      <w:pPr>
+        <w:pStyle w:val="ListParagraph"/>
+        <w:rPr>
+          <w:rFonts w:ascii="Consolas" w:hAnsi="Consolas"/>
+          <w:bCs/>
+          <w:iCs/>
+        </w:rPr>
+      </w:pPr>
+      <w:r>
+        <w:rPr>
+          <w:rFonts w:ascii="Consolas" w:hAnsi="Consolas"/>
+          <w:bCs/>
+          <w:iCs/>
+        </w:rPr>
+        <w:tab/>
+        <w:t>static int dendatotal=0;</w:t>
+      </w:r>
+    </w:p>
+    <w:p>
+      <w:pPr>
+        <w:pStyle w:val="ListParagraph"/>
+        <w:rPr>
+          <w:rFonts w:ascii="Consolas" w:hAnsi="Consolas"/>
+          <w:bCs/>
+          <w:iCs/>
+        </w:rPr>
+      </w:pPr>
+      <w:r>
+        <w:rPr>
+          <w:rFonts w:ascii="Consolas" w:hAnsi="Consolas"/>
+          <w:bCs/>
+          <w:iCs/>
+        </w:rPr>
+        <w:tab/>
+      </w:r>
+    </w:p>
+    <w:p>
+      <w:pPr>
+        <w:pStyle w:val="ListParagraph"/>
+        <w:rPr>
+          <w:rFonts w:ascii="Consolas" w:hAnsi="Consolas"/>
+          <w:bCs/>
+          <w:iCs/>
+        </w:rPr>
+      </w:pPr>
+      <w:r>
+        <w:rPr>
+          <w:rFonts w:ascii="Consolas" w:hAnsi="Consolas"/>
+          <w:bCs/>
+          <w:iCs/>
+        </w:rPr>
+        <w:tab/>
+        <w:t>public static void main(String[] args) {</w:t>
+      </w:r>
+    </w:p>
+    <w:p>
+      <w:pPr>
+        <w:pStyle w:val="ListParagraph"/>
+        <w:rPr>
+          <w:rFonts w:ascii="Consolas" w:hAnsi="Consolas"/>
+          <w:bCs/>
+          <w:iCs/>
+        </w:rPr>
+      </w:pPr>
+      <w:r>
+        <w:rPr>
+          <w:rFonts w:ascii="Consolas" w:hAnsi="Consolas"/>
+          <w:bCs/>
+          <w:iCs/>
+        </w:rPr>
+        <w:tab/>
+      </w:r>
+      <w:r>
+        <w:rPr>
+          <w:rFonts w:ascii="Consolas" w:hAnsi="Consolas"/>
+          <w:bCs/>
+          <w:iCs/>
+        </w:rPr>
+        <w:tab/>
+        <w:t>// TODO Auto-generated method stub</w:t>
+      </w:r>
+    </w:p>
+    <w:p>
+      <w:pPr>
+        <w:pStyle w:val="ListParagraph"/>
+        <w:rPr>
+          <w:rFonts w:ascii="Consolas" w:hAnsi="Consolas"/>
+          <w:bCs/>
+          <w:iCs/>
+        </w:rPr>
+      </w:pPr>
+      <w:r>
+        <w:rPr>
+          <w:rFonts w:ascii="Consolas" w:hAnsi="Consolas"/>
+          <w:bCs/>
+          <w:iCs/>
+        </w:rPr>
+        <w:tab/>
+      </w:r>
+      <w:r>
+        <w:rPr>
+          <w:rFonts w:ascii="Consolas" w:hAnsi="Consolas"/>
+          <w:bCs/>
+          <w:iCs/>
+        </w:rPr>
+        <w:tab/>
+        <w:t>int hari_peminjaman = 8;</w:t>
+      </w:r>
+    </w:p>
+    <w:p>
+      <w:pPr>
+        <w:pStyle w:val="ListParagraph"/>
+        <w:rPr>
+          <w:rFonts w:ascii="Consolas" w:hAnsi="Consolas"/>
+          <w:bCs/>
+          <w:iCs/>
+        </w:rPr>
+      </w:pPr>
+      <w:r>
+        <w:rPr>
+          <w:rFonts w:ascii="Consolas" w:hAnsi="Consolas"/>
+          <w:bCs/>
+          <w:iCs/>
+        </w:rPr>
+        <w:tab/>
+      </w:r>
+      <w:r>
+        <w:rPr>
+          <w:rFonts w:ascii="Consolas" w:hAnsi="Consolas"/>
+          <w:bCs/>
+          <w:iCs/>
+        </w:rPr>
+        <w:tab/>
+      </w:r>
+    </w:p>
+    <w:p>
+      <w:pPr>
+        <w:pStyle w:val="ListParagraph"/>
+        <w:rPr>
+          <w:rFonts w:ascii="Consolas" w:hAnsi="Consolas"/>
+          <w:bCs/>
+          <w:iCs/>
+        </w:rPr>
+      </w:pPr>
+    </w:p>
+    <w:p>
+      <w:pPr>
+        <w:pStyle w:val="ListParagraph"/>
+        <w:rPr>
+          <w:rFonts w:ascii="Consolas" w:hAnsi="Consolas"/>
+          <w:bCs/>
+          <w:iCs/>
+        </w:rPr>
+      </w:pPr>
+      <w:r>
+        <w:rPr>
+          <w:rFonts w:ascii="Consolas" w:hAnsi="Consolas"/>
+          <w:bCs/>
+          <w:iCs/>
+        </w:rPr>
+        <w:tab/>
+      </w:r>
+      <w:r>
+        <w:rPr>
+          <w:rFonts w:ascii="Consolas" w:hAnsi="Consolas"/>
+          <w:bCs/>
+          <w:iCs/>
+        </w:rPr>
+        <w:tab/>
+        <w:t>methodPerhitungandenda("28 February 2016","07 March 2016");</w:t>
+      </w:r>
+    </w:p>
+    <w:p>
+      <w:pPr>
+        <w:pStyle w:val="ListParagraph"/>
+        <w:rPr>
+          <w:rFonts w:ascii="Consolas" w:hAnsi="Consolas"/>
+          <w:bCs/>
+          <w:iCs/>
+        </w:rPr>
+      </w:pPr>
+      <w:r>
+        <w:rPr>
+          <w:rFonts w:ascii="Consolas" w:hAnsi="Consolas"/>
+          <w:bCs/>
+          <w:iCs/>
+        </w:rPr>
+        <w:tab/>
+      </w:r>
+      <w:r>
+        <w:rPr>
+          <w:rFonts w:ascii="Consolas" w:hAnsi="Consolas"/>
+          <w:bCs/>
+          <w:iCs/>
+        </w:rPr>
+        <w:tab/>
+        <w:t>methodPerhitungandenda("29 April 2018","30 May 2018");</w:t>
+      </w:r>
+    </w:p>
+    <w:p>
+      <w:pPr>
+        <w:pStyle w:val="ListParagraph"/>
+        <w:rPr>
+          <w:rFonts w:ascii="Consolas" w:hAnsi="Consolas"/>
+          <w:bCs/>
+          <w:iCs/>
+        </w:rPr>
+      </w:pPr>
+      <w:r>
+        <w:rPr>
+          <w:rFonts w:ascii="Consolas" w:hAnsi="Consolas"/>
+          <w:bCs/>
+          <w:iCs/>
+        </w:rPr>
+        <w:tab/>
+        <w:t>}</w:t>
+      </w:r>
+    </w:p>
+    <w:p>
+      <w:pPr>
+        <w:pStyle w:val="ListParagraph"/>
+        <w:rPr>
+          <w:rFonts w:ascii="Consolas" w:hAnsi="Consolas"/>
+          <w:bCs/>
+          <w:iCs/>
+        </w:rPr>
+      </w:pPr>
+    </w:p>
+    <w:p>
+      <w:pPr>
+        <w:pStyle w:val="ListParagraph"/>
+        <w:rPr>
+          <w:rFonts w:ascii="Consolas" w:hAnsi="Consolas"/>
+          <w:bCs/>
+          <w:iCs/>
+        </w:rPr>
+      </w:pPr>
+      <w:r>
+        <w:rPr>
+          <w:rFonts w:ascii="Consolas" w:hAnsi="Consolas"/>
+          <w:bCs/>
+          <w:iCs/>
+        </w:rPr>
+        <w:tab/>
+        <w:t>//procedute hitung semua denda</w:t>
+      </w:r>
+    </w:p>
+    <w:p>
+      <w:pPr>
+        <w:pStyle w:val="ListParagraph"/>
+        <w:rPr>
+          <w:rFonts w:ascii="Consolas" w:hAnsi="Consolas"/>
+          <w:bCs/>
+          <w:iCs/>
+        </w:rPr>
+      </w:pPr>
+      <w:r>
+        <w:rPr>
+          <w:rFonts w:ascii="Consolas" w:hAnsi="Consolas"/>
+          <w:bCs/>
+          <w:iCs/>
+        </w:rPr>
+        <w:tab/>
+        <w:t>public static void methodPerhitungandenda(String tanggal_awal,String tanggal_akhir) { //method procedure</w:t>
+      </w:r>
+    </w:p>
+    <w:p>
+      <w:pPr>
+        <w:pStyle w:val="ListParagraph"/>
+        <w:rPr>
+          <w:rFonts w:ascii="Consolas" w:hAnsi="Consolas"/>
+          <w:bCs/>
+          <w:iCs/>
+        </w:rPr>
+      </w:pPr>
+      <w:r>
+        <w:rPr>
+          <w:rFonts w:ascii="Consolas" w:hAnsi="Consolas"/>
+          <w:bCs/>
+          <w:iCs/>
+        </w:rPr>
+        <w:tab/>
+      </w:r>
+      <w:r>
+        <w:rPr>
+          <w:rFonts w:ascii="Consolas" w:hAnsi="Consolas"/>
+          <w:bCs/>
+          <w:iCs/>
+        </w:rPr>
+        <w:tab/>
+      </w:r>
+    </w:p>
+    <w:p>
+      <w:pPr>
+        <w:pStyle w:val="ListParagraph"/>
+        <w:rPr>
+          <w:rFonts w:ascii="Consolas" w:hAnsi="Consolas"/>
+          <w:bCs/>
+          <w:iCs/>
+        </w:rPr>
+      </w:pPr>
+      <w:r>
+        <w:rPr>
+          <w:rFonts w:ascii="Consolas" w:hAnsi="Consolas"/>
+          <w:bCs/>
+          <w:iCs/>
+        </w:rPr>
+        <w:tab/>
+      </w:r>
+      <w:r>
+        <w:rPr>
+          <w:rFonts w:ascii="Consolas" w:hAnsi="Consolas"/>
+          <w:bCs/>
+          <w:iCs/>
+        </w:rPr>
+        <w:tab/>
+        <w:t>System.out.println("Tanggal Peminjaman: "+tanggal_awal+"-"+tanggal_akhir);</w:t>
+      </w:r>
+    </w:p>
+    <w:p>
+      <w:pPr>
+        <w:pStyle w:val="ListParagraph"/>
+        <w:rPr>
+          <w:rFonts w:ascii="Consolas" w:hAnsi="Consolas"/>
+          <w:bCs/>
+          <w:iCs/>
+        </w:rPr>
+      </w:pPr>
+      <w:r>
+        <w:rPr>
+          <w:rFonts w:ascii="Consolas" w:hAnsi="Consolas"/>
+          <w:bCs/>
+          <w:iCs/>
+        </w:rPr>
+        <w:tab/>
+      </w:r>
+      <w:r>
+        <w:rPr>
+          <w:rFonts w:ascii="Consolas" w:hAnsi="Consolas"/>
+          <w:bCs/>
+          <w:iCs/>
+        </w:rPr>
+        <w:tab/>
+      </w:r>
+    </w:p>
+    <w:p>
+      <w:pPr>
+        <w:pStyle w:val="ListParagraph"/>
+        <w:rPr>
+          <w:rFonts w:ascii="Consolas" w:hAnsi="Consolas"/>
+          <w:bCs/>
+          <w:iCs/>
+        </w:rPr>
+      </w:pPr>
+      <w:r>
+        <w:rPr>
+          <w:rFonts w:ascii="Consolas" w:hAnsi="Consolas"/>
+          <w:bCs/>
+          <w:iCs/>
+        </w:rPr>
+        <w:tab/>
+      </w:r>
+      <w:r>
+        <w:rPr>
+          <w:rFonts w:ascii="Consolas" w:hAnsi="Consolas"/>
+          <w:bCs/>
+          <w:iCs/>
+        </w:rPr>
+        <w:tab/>
+        <w:t>DateTimeFormatter formatter = DateTimeFormatter.ofPattern("dd MMMM yyyy");</w:t>
+      </w:r>
+    </w:p>
+    <w:p>
+      <w:pPr>
+        <w:pStyle w:val="ListParagraph"/>
+        <w:rPr>
+          <w:rFonts w:ascii="Consolas" w:hAnsi="Consolas"/>
+          <w:bCs/>
+          <w:iCs/>
+        </w:rPr>
+      </w:pPr>
+      <w:r>
+        <w:rPr>
+          <w:rFonts w:ascii="Consolas" w:hAnsi="Consolas"/>
+          <w:bCs/>
+          <w:iCs/>
+        </w:rPr>
+        <w:tab/>
+      </w:r>
+      <w:r>
+        <w:rPr>
+          <w:rFonts w:ascii="Consolas" w:hAnsi="Consolas"/>
+          <w:bCs/>
+          <w:iCs/>
+        </w:rPr>
+        <w:tab/>
+        <w:t>DateTimeFormatter formatter2 = DateTimeFormatter.ofPattern("dd MMMM yyyy");</w:t>
+      </w:r>
+    </w:p>
+    <w:p>
+      <w:pPr>
+        <w:pStyle w:val="ListParagraph"/>
+        <w:rPr>
+          <w:rFonts w:ascii="Consolas" w:hAnsi="Consolas"/>
+          <w:bCs/>
+          <w:iCs/>
+        </w:rPr>
+      </w:pPr>
+      <w:r>
+        <w:rPr>
+          <w:rFonts w:ascii="Consolas" w:hAnsi="Consolas"/>
+          <w:bCs/>
+          <w:iCs/>
+        </w:rPr>
+        <w:tab/>
+      </w:r>
+      <w:r>
+        <w:rPr>
+          <w:rFonts w:ascii="Consolas" w:hAnsi="Consolas"/>
+          <w:bCs/>
+          <w:iCs/>
+        </w:rPr>
+        <w:tab/>
+        <w:t>LocalDate start = LocalDate.parse(tanggal_awal, formatter);</w:t>
+      </w:r>
+    </w:p>
+    <w:p>
+      <w:pPr>
+        <w:pStyle w:val="ListParagraph"/>
+        <w:rPr>
+          <w:rFonts w:ascii="Consolas" w:hAnsi="Consolas"/>
+          <w:bCs/>
+          <w:iCs/>
+        </w:rPr>
+      </w:pPr>
+      <w:r>
+        <w:rPr>
+          <w:rFonts w:ascii="Consolas" w:hAnsi="Consolas"/>
+          <w:bCs/>
+          <w:iCs/>
+        </w:rPr>
+        <w:tab/>
+      </w:r>
+      <w:r>
+        <w:rPr>
+          <w:rFonts w:ascii="Consolas" w:hAnsi="Consolas"/>
+          <w:bCs/>
+          <w:iCs/>
+        </w:rPr>
+        <w:tab/>
+        <w:t>LocalDate end = LocalDate.parse(tanggal_akhir, formatter);</w:t>
+      </w:r>
+    </w:p>
+    <w:p>
+      <w:pPr>
+        <w:pStyle w:val="ListParagraph"/>
+        <w:rPr>
+          <w:rFonts w:ascii="Consolas" w:hAnsi="Consolas"/>
+          <w:bCs/>
+          <w:iCs/>
+        </w:rPr>
+      </w:pPr>
+      <w:r>
+        <w:rPr>
+          <w:rFonts w:ascii="Consolas" w:hAnsi="Consolas"/>
+          <w:bCs/>
+          <w:iCs/>
+        </w:rPr>
+        <w:tab/>
+      </w:r>
+      <w:r>
+        <w:rPr>
+          <w:rFonts w:ascii="Consolas" w:hAnsi="Consolas"/>
+          <w:bCs/>
+          <w:iCs/>
+        </w:rPr>
+        <w:tab/>
+      </w:r>
+    </w:p>
+    <w:p>
+      <w:pPr>
+        <w:pStyle w:val="ListParagraph"/>
+        <w:rPr>
+          <w:rFonts w:ascii="Consolas" w:hAnsi="Consolas"/>
+          <w:bCs/>
+          <w:iCs/>
+        </w:rPr>
+      </w:pPr>
+      <w:r>
+        <w:rPr>
+          <w:rFonts w:ascii="Consolas" w:hAnsi="Consolas"/>
+          <w:bCs/>
+          <w:iCs/>
+        </w:rPr>
+        <w:tab/>
+      </w:r>
+      <w:r>
+        <w:rPr>
+          <w:rFonts w:ascii="Consolas" w:hAnsi="Consolas"/>
+          <w:bCs/>
+          <w:iCs/>
+        </w:rPr>
+        <w:tab/>
+        <w:t>long lama_peminjaman = start.until(end, ChronoUnit.DAYS);;</w:t>
+      </w:r>
+    </w:p>
+    <w:p>
+      <w:pPr>
+        <w:pStyle w:val="ListParagraph"/>
+        <w:rPr>
+          <w:rFonts w:ascii="Consolas" w:hAnsi="Consolas"/>
+          <w:bCs/>
+          <w:iCs/>
+        </w:rPr>
+      </w:pPr>
+      <w:r>
+        <w:rPr>
+          <w:rFonts w:ascii="Consolas" w:hAnsi="Consolas"/>
+          <w:bCs/>
+          <w:iCs/>
+        </w:rPr>
+        <w:tab/>
+      </w:r>
+      <w:r>
+        <w:rPr>
+          <w:rFonts w:ascii="Consolas" w:hAnsi="Consolas"/>
+          <w:bCs/>
+          <w:iCs/>
+        </w:rPr>
+        <w:tab/>
+      </w:r>
+    </w:p>
+    <w:p>
+      <w:pPr>
+        <w:pStyle w:val="ListParagraph"/>
+        <w:rPr>
+          <w:rFonts w:ascii="Consolas" w:hAnsi="Consolas"/>
+          <w:bCs/>
+          <w:iCs/>
+        </w:rPr>
+      </w:pPr>
+      <w:r>
+        <w:rPr>
+          <w:rFonts w:ascii="Consolas" w:hAnsi="Consolas"/>
+          <w:bCs/>
+          <w:iCs/>
+        </w:rPr>
+        <w:tab/>
+      </w:r>
+      <w:r>
+        <w:rPr>
+          <w:rFonts w:ascii="Consolas" w:hAnsi="Consolas"/>
+          <w:bCs/>
+          <w:iCs/>
+        </w:rPr>
+        <w:tab/>
+      </w:r>
+      <w:r>
+        <w:rPr>
+          <w:rFonts w:ascii="Consolas" w:hAnsi="Consolas"/>
+          <w:bCs/>
+          <w:iCs/>
+        </w:rPr>
+        <w:tab/>
+      </w:r>
+      <w:r>
+        <w:rPr>
+          <w:rFonts w:ascii="Consolas" w:hAnsi="Consolas"/>
+          <w:bCs/>
+          <w:iCs/>
+        </w:rPr>
+        <w:tab/>
+      </w:r>
+    </w:p>
+    <w:p>
+      <w:pPr>
+        <w:pStyle w:val="ListParagraph"/>
+        <w:rPr>
+          <w:rFonts w:ascii="Consolas" w:hAnsi="Consolas"/>
+          <w:bCs/>
+          <w:iCs/>
+        </w:rPr>
+      </w:pPr>
+      <w:r>
+        <w:rPr>
+          <w:rFonts w:ascii="Consolas" w:hAnsi="Consolas"/>
+          <w:bCs/>
+          <w:iCs/>
+        </w:rPr>
+        <w:tab/>
+      </w:r>
+      <w:r>
+        <w:rPr>
+          <w:rFonts w:ascii="Consolas" w:hAnsi="Consolas"/>
+          <w:bCs/>
+          <w:iCs/>
+        </w:rPr>
+        <w:tab/>
+        <w:t>int batas_hari_peminjaman_buku_a=14;</w:t>
+      </w:r>
+    </w:p>
+    <w:p>
+      <w:pPr>
+        <w:pStyle w:val="ListParagraph"/>
+        <w:rPr>
+          <w:rFonts w:ascii="Consolas" w:hAnsi="Consolas"/>
+          <w:bCs/>
+          <w:iCs/>
+        </w:rPr>
+      </w:pPr>
+      <w:r>
+        <w:rPr>
+          <w:rFonts w:ascii="Consolas" w:hAnsi="Consolas"/>
+          <w:bCs/>
+          <w:iCs/>
+        </w:rPr>
+        <w:tab/>
+      </w:r>
+      <w:r>
+        <w:rPr>
+          <w:rFonts w:ascii="Consolas" w:hAnsi="Consolas"/>
+          <w:bCs/>
+          <w:iCs/>
+        </w:rPr>
+        <w:tab/>
+        <w:t>int batas_hari_peminjaman_buku_b = 3;</w:t>
+      </w:r>
+    </w:p>
+    <w:p>
+      <w:pPr>
+        <w:pStyle w:val="ListParagraph"/>
+        <w:rPr>
+          <w:rFonts w:ascii="Consolas" w:hAnsi="Consolas"/>
+          <w:bCs/>
+          <w:iCs/>
+        </w:rPr>
+      </w:pPr>
+      <w:r>
+        <w:rPr>
+          <w:rFonts w:ascii="Consolas" w:hAnsi="Consolas"/>
+          <w:bCs/>
+          <w:iCs/>
+        </w:rPr>
+        <w:tab/>
+      </w:r>
+      <w:r>
+        <w:rPr>
+          <w:rFonts w:ascii="Consolas" w:hAnsi="Consolas"/>
+          <w:bCs/>
+          <w:iCs/>
+        </w:rPr>
+        <w:tab/>
+        <w:t>int batas_hari_peminjaman_buku_c =7;</w:t>
+      </w:r>
+    </w:p>
+    <w:p>
+      <w:pPr>
+        <w:pStyle w:val="ListParagraph"/>
+        <w:rPr>
+          <w:rFonts w:ascii="Consolas" w:hAnsi="Consolas"/>
+          <w:bCs/>
+          <w:iCs/>
+        </w:rPr>
+      </w:pPr>
+      <w:r>
+        <w:rPr>
+          <w:rFonts w:ascii="Consolas" w:hAnsi="Consolas"/>
+          <w:bCs/>
+          <w:iCs/>
+        </w:rPr>
+        <w:tab/>
+      </w:r>
+      <w:r>
+        <w:rPr>
+          <w:rFonts w:ascii="Consolas" w:hAnsi="Consolas"/>
+          <w:bCs/>
+          <w:iCs/>
+        </w:rPr>
+        <w:tab/>
+        <w:t>int batas_hari_peminjaman_buku_d =7;</w:t>
+      </w:r>
+    </w:p>
+    <w:p>
+      <w:pPr>
+        <w:pStyle w:val="ListParagraph"/>
+        <w:rPr>
+          <w:rFonts w:ascii="Consolas" w:hAnsi="Consolas"/>
+          <w:bCs/>
+          <w:iCs/>
+        </w:rPr>
+      </w:pPr>
+      <w:r>
+        <w:rPr>
+          <w:rFonts w:ascii="Consolas" w:hAnsi="Consolas"/>
+          <w:bCs/>
+          <w:iCs/>
+        </w:rPr>
+        <w:tab/>
+      </w:r>
+      <w:r>
+        <w:rPr>
+          <w:rFonts w:ascii="Consolas" w:hAnsi="Consolas"/>
+          <w:bCs/>
+          <w:iCs/>
+        </w:rPr>
+        <w:tab/>
+      </w:r>
+    </w:p>
+    <w:p>
+      <w:pPr>
+        <w:pStyle w:val="ListParagraph"/>
+        <w:rPr>
+          <w:rFonts w:ascii="Consolas" w:hAnsi="Consolas"/>
+          <w:bCs/>
+          <w:iCs/>
+        </w:rPr>
+      </w:pPr>
+      <w:r>
+        <w:rPr>
+          <w:rFonts w:ascii="Consolas" w:hAnsi="Consolas"/>
+          <w:bCs/>
+          <w:iCs/>
+        </w:rPr>
+        <w:tab/>
+      </w:r>
+      <w:r>
+        <w:rPr>
+          <w:rFonts w:ascii="Consolas" w:hAnsi="Consolas"/>
+          <w:bCs/>
+          <w:iCs/>
+        </w:rPr>
+        <w:tab/>
+      </w:r>
+      <w:r>
+        <w:rPr>
+          <w:rFonts w:ascii="Consolas" w:hAnsi="Consolas"/>
+          <w:bCs/>
+          <w:iCs/>
+        </w:rPr>
+        <w:tab/>
+        <w:t>int hari_denda_buku_a= (int) (lama_peminjaman-batas_hari_peminjaman_buku_a);</w:t>
+      </w:r>
+    </w:p>
+    <w:p>
+      <w:pPr>
+        <w:pStyle w:val="ListParagraph"/>
+        <w:rPr>
+          <w:rFonts w:ascii="Consolas" w:hAnsi="Consolas"/>
+          <w:bCs/>
+          <w:iCs/>
+        </w:rPr>
+      </w:pPr>
+      <w:r>
+        <w:rPr>
+          <w:rFonts w:ascii="Consolas" w:hAnsi="Consolas"/>
+          <w:bCs/>
+          <w:iCs/>
+        </w:rPr>
+        <w:tab/>
+      </w:r>
+      <w:r>
+        <w:rPr>
+          <w:rFonts w:ascii="Consolas" w:hAnsi="Consolas"/>
+          <w:bCs/>
+          <w:iCs/>
+        </w:rPr>
+        <w:tab/>
+      </w:r>
+      <w:r>
+        <w:rPr>
+          <w:rFonts w:ascii="Consolas" w:hAnsi="Consolas"/>
+          <w:bCs/>
+          <w:iCs/>
+        </w:rPr>
+        <w:tab/>
+        <w:t>int hari_denda_buku_b= (int) (lama_peminjaman-batas_hari_peminjaman_buku_b);</w:t>
+      </w:r>
+    </w:p>
+    <w:p>
+      <w:pPr>
+        <w:pStyle w:val="ListParagraph"/>
+        <w:rPr>
+          <w:rFonts w:ascii="Consolas" w:hAnsi="Consolas"/>
+          <w:bCs/>
+          <w:iCs/>
+        </w:rPr>
+      </w:pPr>
+      <w:r>
+        <w:rPr>
+          <w:rFonts w:ascii="Consolas" w:hAnsi="Consolas"/>
+          <w:bCs/>
+          <w:iCs/>
+        </w:rPr>
+        <w:lastRenderedPageBreak/>
+        <w:tab/>
+      </w:r>
+      <w:r>
+        <w:rPr>
+          <w:rFonts w:ascii="Consolas" w:hAnsi="Consolas"/>
+          <w:bCs/>
+          <w:iCs/>
+        </w:rPr>
+        <w:tab/>
+      </w:r>
+      <w:r>
+        <w:rPr>
+          <w:rFonts w:ascii="Consolas" w:hAnsi="Consolas"/>
+          <w:bCs/>
+          <w:iCs/>
+        </w:rPr>
+        <w:tab/>
+        <w:t>int hari_denda_buku_c= (int) (lama_peminjaman-batas_hari_peminjaman_buku_c);</w:t>
+      </w:r>
+    </w:p>
+    <w:p>
+      <w:pPr>
+        <w:pStyle w:val="ListParagraph"/>
+        <w:rPr>
+          <w:rFonts w:ascii="Consolas" w:hAnsi="Consolas"/>
+          <w:bCs/>
+          <w:iCs/>
+        </w:rPr>
+      </w:pPr>
+      <w:r>
+        <w:rPr>
+          <w:rFonts w:ascii="Consolas" w:hAnsi="Consolas"/>
+          <w:bCs/>
+          <w:iCs/>
+        </w:rPr>
+        <w:tab/>
+      </w:r>
+      <w:r>
+        <w:rPr>
+          <w:rFonts w:ascii="Consolas" w:hAnsi="Consolas"/>
+          <w:bCs/>
+          <w:iCs/>
+        </w:rPr>
+        <w:tab/>
+      </w:r>
+      <w:r>
+        <w:rPr>
+          <w:rFonts w:ascii="Consolas" w:hAnsi="Consolas"/>
+          <w:bCs/>
+          <w:iCs/>
+        </w:rPr>
+        <w:tab/>
+        <w:t>int hari_denda_buku_d= (int) (lama_peminjaman-batas_hari_peminjaman_buku_d);</w:t>
+      </w:r>
+    </w:p>
+    <w:p>
+      <w:pPr>
+        <w:pStyle w:val="ListParagraph"/>
+        <w:rPr>
+          <w:rFonts w:ascii="Consolas" w:hAnsi="Consolas"/>
+          <w:bCs/>
+          <w:iCs/>
+        </w:rPr>
+      </w:pPr>
+      <w:r>
+        <w:rPr>
+          <w:rFonts w:ascii="Consolas" w:hAnsi="Consolas"/>
+          <w:bCs/>
+          <w:iCs/>
+        </w:rPr>
+        <w:tab/>
+      </w:r>
+      <w:r>
+        <w:rPr>
+          <w:rFonts w:ascii="Consolas" w:hAnsi="Consolas"/>
+          <w:bCs/>
+          <w:iCs/>
+        </w:rPr>
+        <w:tab/>
+      </w:r>
+      <w:r>
+        <w:rPr>
+          <w:rFonts w:ascii="Consolas" w:hAnsi="Consolas"/>
+          <w:bCs/>
+          <w:iCs/>
+        </w:rPr>
+        <w:tab/>
+      </w:r>
+    </w:p>
+    <w:p>
+      <w:pPr>
+        <w:pStyle w:val="ListParagraph"/>
+        <w:rPr>
+          <w:rFonts w:ascii="Consolas" w:hAnsi="Consolas"/>
+          <w:bCs/>
+          <w:iCs/>
+        </w:rPr>
+      </w:pPr>
+      <w:r>
+        <w:rPr>
+          <w:rFonts w:ascii="Consolas" w:hAnsi="Consolas"/>
+          <w:bCs/>
+          <w:iCs/>
+        </w:rPr>
+        <w:tab/>
+      </w:r>
+      <w:r>
+        <w:rPr>
+          <w:rFonts w:ascii="Consolas" w:hAnsi="Consolas"/>
+          <w:bCs/>
+          <w:iCs/>
+        </w:rPr>
+        <w:tab/>
+      </w:r>
+      <w:r>
+        <w:rPr>
+          <w:rFonts w:ascii="Consolas" w:hAnsi="Consolas"/>
+          <w:bCs/>
+          <w:iCs/>
+        </w:rPr>
+        <w:tab/>
+        <w:t>if(hari_denda_buku_a&gt;0) {</w:t>
+      </w:r>
+    </w:p>
+    <w:p>
+      <w:pPr>
+        <w:pStyle w:val="ListParagraph"/>
+        <w:rPr>
+          <w:rFonts w:ascii="Consolas" w:hAnsi="Consolas"/>
+          <w:bCs/>
+          <w:iCs/>
+        </w:rPr>
+      </w:pPr>
+    </w:p>
+    <w:p>
+      <w:pPr>
+        <w:pStyle w:val="ListParagraph"/>
+        <w:rPr>
+          <w:rFonts w:ascii="Consolas" w:hAnsi="Consolas"/>
+          <w:bCs/>
+          <w:iCs/>
+        </w:rPr>
+      </w:pPr>
+      <w:r>
+        <w:rPr>
+          <w:rFonts w:ascii="Consolas" w:hAnsi="Consolas"/>
+          <w:bCs/>
+          <w:iCs/>
+        </w:rPr>
+        <w:tab/>
+      </w:r>
+      <w:r>
+        <w:rPr>
+          <w:rFonts w:ascii="Consolas" w:hAnsi="Consolas"/>
+          <w:bCs/>
+          <w:iCs/>
+        </w:rPr>
+        <w:tab/>
+      </w:r>
+      <w:r>
+        <w:rPr>
+          <w:rFonts w:ascii="Consolas" w:hAnsi="Consolas"/>
+          <w:bCs/>
+          <w:iCs/>
+        </w:rPr>
+        <w:tab/>
+      </w:r>
+      <w:r>
+        <w:rPr>
+          <w:rFonts w:ascii="Consolas" w:hAnsi="Consolas"/>
+          <w:bCs/>
+          <w:iCs/>
+        </w:rPr>
+        <w:tab/>
+        <w:t>dendatotal=hitungDendaBuku(hari_denda_buku_a,"Buku A");</w:t>
+      </w:r>
+    </w:p>
+    <w:p>
+      <w:pPr>
+        <w:pStyle w:val="ListParagraph"/>
+        <w:rPr>
+          <w:rFonts w:ascii="Consolas" w:hAnsi="Consolas"/>
+          <w:bCs/>
+          <w:iCs/>
+        </w:rPr>
+      </w:pPr>
+      <w:r>
+        <w:rPr>
+          <w:rFonts w:ascii="Consolas" w:hAnsi="Consolas"/>
+          <w:bCs/>
+          <w:iCs/>
+        </w:rPr>
+        <w:tab/>
+      </w:r>
+      <w:r>
+        <w:rPr>
+          <w:rFonts w:ascii="Consolas" w:hAnsi="Consolas"/>
+          <w:bCs/>
+          <w:iCs/>
+        </w:rPr>
+        <w:tab/>
+      </w:r>
+      <w:r>
+        <w:rPr>
+          <w:rFonts w:ascii="Consolas" w:hAnsi="Consolas"/>
+          <w:bCs/>
+          <w:iCs/>
+        </w:rPr>
+        <w:tab/>
+        <w:t>}</w:t>
+      </w:r>
+    </w:p>
+    <w:p>
+      <w:pPr>
+        <w:pStyle w:val="ListParagraph"/>
+        <w:rPr>
+          <w:rFonts w:ascii="Consolas" w:hAnsi="Consolas"/>
+          <w:bCs/>
+          <w:iCs/>
+        </w:rPr>
+      </w:pPr>
+    </w:p>
+    <w:p>
+      <w:pPr>
+        <w:pStyle w:val="ListParagraph"/>
+        <w:rPr>
+          <w:rFonts w:ascii="Consolas" w:hAnsi="Consolas"/>
+          <w:bCs/>
+          <w:iCs/>
+        </w:rPr>
+      </w:pPr>
+      <w:r>
+        <w:rPr>
+          <w:rFonts w:ascii="Consolas" w:hAnsi="Consolas"/>
+          <w:bCs/>
+          <w:iCs/>
+        </w:rPr>
+        <w:tab/>
+      </w:r>
+      <w:r>
+        <w:rPr>
+          <w:rFonts w:ascii="Consolas" w:hAnsi="Consolas"/>
+          <w:bCs/>
+          <w:iCs/>
+        </w:rPr>
+        <w:tab/>
+      </w:r>
+      <w:r>
+        <w:rPr>
+          <w:rFonts w:ascii="Consolas" w:hAnsi="Consolas"/>
+          <w:bCs/>
+          <w:iCs/>
+        </w:rPr>
+        <w:tab/>
+        <w:t>if(hari_denda_buku_b&gt;0) {</w:t>
+      </w:r>
+    </w:p>
+    <w:p>
+      <w:pPr>
+        <w:pStyle w:val="ListParagraph"/>
+        <w:rPr>
+          <w:rFonts w:ascii="Consolas" w:hAnsi="Consolas"/>
+          <w:bCs/>
+          <w:iCs/>
+        </w:rPr>
+      </w:pPr>
+      <w:r>
+        <w:rPr>
+          <w:rFonts w:ascii="Consolas" w:hAnsi="Consolas"/>
+          <w:bCs/>
+          <w:iCs/>
+        </w:rPr>
+        <w:tab/>
+      </w:r>
+      <w:r>
+        <w:rPr>
+          <w:rFonts w:ascii="Consolas" w:hAnsi="Consolas"/>
+          <w:bCs/>
+          <w:iCs/>
+        </w:rPr>
+        <w:tab/>
+      </w:r>
+      <w:r>
+        <w:rPr>
+          <w:rFonts w:ascii="Consolas" w:hAnsi="Consolas"/>
+          <w:bCs/>
+          <w:iCs/>
+        </w:rPr>
+        <w:tab/>
+      </w:r>
+      <w:r>
+        <w:rPr>
+          <w:rFonts w:ascii="Consolas" w:hAnsi="Consolas"/>
+          <w:bCs/>
+          <w:iCs/>
+        </w:rPr>
+        <w:tab/>
+      </w:r>
+    </w:p>
+    <w:p>
+      <w:pPr>
+        <w:pStyle w:val="ListParagraph"/>
+        <w:rPr>
+          <w:rFonts w:ascii="Consolas" w:hAnsi="Consolas"/>
+          <w:bCs/>
+          <w:iCs/>
+        </w:rPr>
+      </w:pPr>
+    </w:p>
+    <w:p>
+      <w:pPr>
+        <w:pStyle w:val="ListParagraph"/>
+        <w:rPr>
+          <w:rFonts w:ascii="Consolas" w:hAnsi="Consolas"/>
+          <w:bCs/>
+          <w:iCs/>
+        </w:rPr>
+      </w:pPr>
+      <w:r>
+        <w:rPr>
+          <w:rFonts w:ascii="Consolas" w:hAnsi="Consolas"/>
+          <w:bCs/>
+          <w:iCs/>
+        </w:rPr>
+        <w:tab/>
+      </w:r>
+      <w:r>
+        <w:rPr>
+          <w:rFonts w:ascii="Consolas" w:hAnsi="Consolas"/>
+          <w:bCs/>
+          <w:iCs/>
+        </w:rPr>
+        <w:tab/>
+      </w:r>
+      <w:r>
+        <w:rPr>
+          <w:rFonts w:ascii="Consolas" w:hAnsi="Consolas"/>
+          <w:bCs/>
+          <w:iCs/>
+        </w:rPr>
+        <w:tab/>
+      </w:r>
+      <w:r>
+        <w:rPr>
+          <w:rFonts w:ascii="Consolas" w:hAnsi="Consolas"/>
+          <w:bCs/>
+          <w:iCs/>
+        </w:rPr>
+        <w:tab/>
+        <w:t>dendatotal +=hitungDendaBuku(hari_denda_buku_b,"Buku B");</w:t>
+      </w:r>
+    </w:p>
+    <w:p>
+      <w:pPr>
+        <w:pStyle w:val="ListParagraph"/>
+        <w:rPr>
+          <w:rFonts w:ascii="Consolas" w:hAnsi="Consolas"/>
+          <w:bCs/>
+          <w:iCs/>
+        </w:rPr>
+      </w:pPr>
+      <w:r>
+        <w:rPr>
+          <w:rFonts w:ascii="Consolas" w:hAnsi="Consolas"/>
+          <w:bCs/>
+          <w:iCs/>
+        </w:rPr>
+        <w:tab/>
+      </w:r>
+      <w:r>
+        <w:rPr>
+          <w:rFonts w:ascii="Consolas" w:hAnsi="Consolas"/>
+          <w:bCs/>
+          <w:iCs/>
+        </w:rPr>
+        <w:tab/>
+      </w:r>
+      <w:r>
+        <w:rPr>
+          <w:rFonts w:ascii="Consolas" w:hAnsi="Consolas"/>
+          <w:bCs/>
+          <w:iCs/>
+        </w:rPr>
+        <w:tab/>
+        <w:t>}</w:t>
+      </w:r>
+    </w:p>
+    <w:p>
+      <w:pPr>
+        <w:pStyle w:val="ListParagraph"/>
+        <w:rPr>
+          <w:rFonts w:ascii="Consolas" w:hAnsi="Consolas"/>
+          <w:bCs/>
+          <w:iCs/>
+        </w:rPr>
+      </w:pPr>
+      <w:r>
+        <w:rPr>
+          <w:rFonts w:ascii="Consolas" w:hAnsi="Consolas"/>
+          <w:bCs/>
+          <w:iCs/>
+        </w:rPr>
+        <w:tab/>
+      </w:r>
+      <w:r>
+        <w:rPr>
+          <w:rFonts w:ascii="Consolas" w:hAnsi="Consolas"/>
+          <w:bCs/>
+          <w:iCs/>
+        </w:rPr>
+        <w:tab/>
+      </w:r>
+      <w:r>
+        <w:rPr>
+          <w:rFonts w:ascii="Consolas" w:hAnsi="Consolas"/>
+          <w:bCs/>
+          <w:iCs/>
+        </w:rPr>
+        <w:tab/>
+      </w:r>
+    </w:p>
+    <w:p>
+      <w:pPr>
+        <w:pStyle w:val="ListParagraph"/>
+        <w:rPr>
+          <w:rFonts w:ascii="Consolas" w:hAnsi="Consolas"/>
+          <w:bCs/>
+          <w:iCs/>
+        </w:rPr>
+      </w:pPr>
+      <w:r>
+        <w:rPr>
+          <w:rFonts w:ascii="Consolas" w:hAnsi="Consolas"/>
+          <w:bCs/>
+          <w:iCs/>
+        </w:rPr>
+        <w:tab/>
+      </w:r>
+      <w:r>
+        <w:rPr>
+          <w:rFonts w:ascii="Consolas" w:hAnsi="Consolas"/>
+          <w:bCs/>
+          <w:iCs/>
+        </w:rPr>
+        <w:tab/>
+      </w:r>
+      <w:r>
+        <w:rPr>
+          <w:rFonts w:ascii="Consolas" w:hAnsi="Consolas"/>
+          <w:bCs/>
+          <w:iCs/>
+        </w:rPr>
+        <w:tab/>
+      </w:r>
+    </w:p>
+    <w:p>
+      <w:pPr>
+        <w:pStyle w:val="ListParagraph"/>
+        <w:rPr>
+          <w:rFonts w:ascii="Consolas" w:hAnsi="Consolas"/>
+          <w:bCs/>
+          <w:iCs/>
+        </w:rPr>
+      </w:pPr>
+      <w:r>
+        <w:rPr>
+          <w:rFonts w:ascii="Consolas" w:hAnsi="Consolas"/>
+          <w:bCs/>
+          <w:iCs/>
+        </w:rPr>
+        <w:tab/>
+      </w:r>
+      <w:r>
+        <w:rPr>
+          <w:rFonts w:ascii="Consolas" w:hAnsi="Consolas"/>
+          <w:bCs/>
+          <w:iCs/>
+        </w:rPr>
+        <w:tab/>
+      </w:r>
+      <w:r>
+        <w:rPr>
+          <w:rFonts w:ascii="Consolas" w:hAnsi="Consolas"/>
+          <w:bCs/>
+          <w:iCs/>
+        </w:rPr>
+        <w:tab/>
+        <w:t>if(hari_denda_buku_c&gt;0) {</w:t>
+      </w:r>
+    </w:p>
+    <w:p>
+      <w:pPr>
+        <w:pStyle w:val="ListParagraph"/>
+        <w:rPr>
+          <w:rFonts w:ascii="Consolas" w:hAnsi="Consolas"/>
+          <w:bCs/>
+          <w:iCs/>
+        </w:rPr>
+      </w:pPr>
+    </w:p>
+    <w:p>
+      <w:pPr>
+        <w:pStyle w:val="ListParagraph"/>
+        <w:rPr>
+          <w:rFonts w:ascii="Consolas" w:hAnsi="Consolas"/>
+          <w:bCs/>
+          <w:iCs/>
+        </w:rPr>
+      </w:pPr>
+      <w:r>
+        <w:rPr>
+          <w:rFonts w:ascii="Consolas" w:hAnsi="Consolas"/>
+          <w:bCs/>
+          <w:iCs/>
+        </w:rPr>
+        <w:tab/>
+      </w:r>
+      <w:r>
+        <w:rPr>
+          <w:rFonts w:ascii="Consolas" w:hAnsi="Consolas"/>
+          <w:bCs/>
+          <w:iCs/>
+        </w:rPr>
+        <w:tab/>
+      </w:r>
+      <w:r>
+        <w:rPr>
+          <w:rFonts w:ascii="Consolas" w:hAnsi="Consolas"/>
+          <w:bCs/>
+          <w:iCs/>
+        </w:rPr>
+        <w:tab/>
+      </w:r>
+      <w:r>
+        <w:rPr>
+          <w:rFonts w:ascii="Consolas" w:hAnsi="Consolas"/>
+          <w:bCs/>
+          <w:iCs/>
+        </w:rPr>
+        <w:tab/>
+        <w:t>dendatotal += hitungDendaBuku(hari_denda_buku_c,"Buku C");</w:t>
+      </w:r>
+    </w:p>
+    <w:p>
+      <w:pPr>
+        <w:pStyle w:val="ListParagraph"/>
+        <w:rPr>
+          <w:rFonts w:ascii="Consolas" w:hAnsi="Consolas"/>
+          <w:bCs/>
+          <w:iCs/>
+        </w:rPr>
+      </w:pPr>
+      <w:r>
+        <w:rPr>
+          <w:rFonts w:ascii="Consolas" w:hAnsi="Consolas"/>
+          <w:bCs/>
+          <w:iCs/>
+        </w:rPr>
+        <w:tab/>
+      </w:r>
+      <w:r>
+        <w:rPr>
+          <w:rFonts w:ascii="Consolas" w:hAnsi="Consolas"/>
+          <w:bCs/>
+          <w:iCs/>
+        </w:rPr>
+        <w:tab/>
+      </w:r>
+      <w:r>
+        <w:rPr>
+          <w:rFonts w:ascii="Consolas" w:hAnsi="Consolas"/>
+          <w:bCs/>
+          <w:iCs/>
+        </w:rPr>
+        <w:tab/>
+        <w:t>}</w:t>
+      </w:r>
+    </w:p>
+    <w:p>
+      <w:pPr>
+        <w:pStyle w:val="ListParagraph"/>
+        <w:rPr>
+          <w:rFonts w:ascii="Consolas" w:hAnsi="Consolas"/>
+          <w:bCs/>
+          <w:iCs/>
+        </w:rPr>
+      </w:pPr>
+      <w:r>
+        <w:rPr>
+          <w:rFonts w:ascii="Consolas" w:hAnsi="Consolas"/>
+          <w:bCs/>
+          <w:iCs/>
+        </w:rPr>
+        <w:tab/>
+      </w:r>
+      <w:r>
+        <w:rPr>
+          <w:rFonts w:ascii="Consolas" w:hAnsi="Consolas"/>
+          <w:bCs/>
+          <w:iCs/>
+        </w:rPr>
+        <w:tab/>
+      </w:r>
+      <w:r>
+        <w:rPr>
+          <w:rFonts w:ascii="Consolas" w:hAnsi="Consolas"/>
+          <w:bCs/>
+          <w:iCs/>
+        </w:rPr>
+        <w:tab/>
+      </w:r>
+    </w:p>
+    <w:p>
+      <w:pPr>
+        <w:pStyle w:val="ListParagraph"/>
+        <w:rPr>
+          <w:rFonts w:ascii="Consolas" w:hAnsi="Consolas"/>
+          <w:bCs/>
+          <w:iCs/>
+        </w:rPr>
+      </w:pPr>
+      <w:r>
+        <w:rPr>
+          <w:rFonts w:ascii="Consolas" w:hAnsi="Consolas"/>
+          <w:bCs/>
+          <w:iCs/>
+        </w:rPr>
+        <w:tab/>
+      </w:r>
+      <w:r>
+        <w:rPr>
+          <w:rFonts w:ascii="Consolas" w:hAnsi="Consolas"/>
+          <w:bCs/>
+          <w:iCs/>
+        </w:rPr>
+        <w:tab/>
+      </w:r>
+      <w:r>
+        <w:rPr>
+          <w:rFonts w:ascii="Consolas" w:hAnsi="Consolas"/>
+          <w:bCs/>
+          <w:iCs/>
+        </w:rPr>
+        <w:tab/>
+        <w:t>if(hari_denda_buku_d&gt;0) {</w:t>
+      </w:r>
+    </w:p>
+    <w:p>
+      <w:pPr>
+        <w:pStyle w:val="ListParagraph"/>
+        <w:rPr>
+          <w:rFonts w:ascii="Consolas" w:hAnsi="Consolas"/>
+          <w:bCs/>
+          <w:iCs/>
+        </w:rPr>
+      </w:pPr>
+    </w:p>
+    <w:p>
+      <w:pPr>
+        <w:pStyle w:val="ListParagraph"/>
+        <w:rPr>
+          <w:rFonts w:ascii="Consolas" w:hAnsi="Consolas"/>
+          <w:bCs/>
+          <w:iCs/>
+        </w:rPr>
+      </w:pPr>
+      <w:r>
+        <w:rPr>
+          <w:rFonts w:ascii="Consolas" w:hAnsi="Consolas"/>
+          <w:bCs/>
+          <w:iCs/>
+        </w:rPr>
+        <w:tab/>
+      </w:r>
+      <w:r>
+        <w:rPr>
+          <w:rFonts w:ascii="Consolas" w:hAnsi="Consolas"/>
+          <w:bCs/>
+          <w:iCs/>
+        </w:rPr>
+        <w:tab/>
+      </w:r>
+      <w:r>
+        <w:rPr>
+          <w:rFonts w:ascii="Consolas" w:hAnsi="Consolas"/>
+          <w:bCs/>
+          <w:iCs/>
+        </w:rPr>
+        <w:tab/>
+      </w:r>
+      <w:r>
+        <w:rPr>
+          <w:rFonts w:ascii="Consolas" w:hAnsi="Consolas"/>
+          <w:bCs/>
+          <w:iCs/>
+        </w:rPr>
+        <w:tab/>
+        <w:t>dendatotal += hitungDendaBuku(hari_denda_buku_d,"Buku D");</w:t>
+      </w:r>
+    </w:p>
+    <w:p>
+      <w:pPr>
+        <w:pStyle w:val="ListParagraph"/>
+        <w:rPr>
+          <w:rFonts w:ascii="Consolas" w:hAnsi="Consolas"/>
+          <w:bCs/>
+          <w:iCs/>
+        </w:rPr>
+      </w:pPr>
+      <w:r>
+        <w:rPr>
+          <w:rFonts w:ascii="Consolas" w:hAnsi="Consolas"/>
+          <w:bCs/>
+          <w:iCs/>
+        </w:rPr>
+        <w:tab/>
+      </w:r>
+      <w:r>
+        <w:rPr>
+          <w:rFonts w:ascii="Consolas" w:hAnsi="Consolas"/>
+          <w:bCs/>
+          <w:iCs/>
+        </w:rPr>
+        <w:tab/>
+      </w:r>
+      <w:r>
+        <w:rPr>
+          <w:rFonts w:ascii="Consolas" w:hAnsi="Consolas"/>
+          <w:bCs/>
+          <w:iCs/>
+        </w:rPr>
+        <w:tab/>
+        <w:t>}</w:t>
+      </w:r>
+    </w:p>
+    <w:p>
+      <w:pPr>
+        <w:pStyle w:val="ListParagraph"/>
+        <w:rPr>
+          <w:rFonts w:ascii="Consolas" w:hAnsi="Consolas"/>
+          <w:bCs/>
+          <w:iCs/>
+        </w:rPr>
+      </w:pPr>
+    </w:p>
+    <w:p>
+      <w:pPr>
+        <w:pStyle w:val="ListParagraph"/>
+        <w:rPr>
+          <w:rFonts w:ascii="Consolas" w:hAnsi="Consolas"/>
+          <w:bCs/>
+          <w:iCs/>
+        </w:rPr>
+      </w:pPr>
+      <w:r>
+        <w:rPr>
+          <w:rFonts w:ascii="Consolas" w:hAnsi="Consolas"/>
+          <w:bCs/>
+          <w:iCs/>
+        </w:rPr>
+        <w:tab/>
+      </w:r>
+      <w:r>
+        <w:rPr>
+          <w:rFonts w:ascii="Consolas" w:hAnsi="Consolas"/>
+          <w:bCs/>
+          <w:iCs/>
+        </w:rPr>
+        <w:tab/>
+      </w:r>
+    </w:p>
+    <w:p>
+      <w:pPr>
+        <w:pStyle w:val="ListParagraph"/>
+        <w:rPr>
+          <w:rFonts w:ascii="Consolas" w:hAnsi="Consolas"/>
+          <w:bCs/>
+          <w:iCs/>
+        </w:rPr>
+      </w:pPr>
+      <w:r>
+        <w:rPr>
+          <w:rFonts w:ascii="Consolas" w:hAnsi="Consolas"/>
+          <w:bCs/>
+          <w:iCs/>
+        </w:rPr>
+        <w:tab/>
+      </w:r>
+      <w:r>
+        <w:rPr>
+          <w:rFonts w:ascii="Consolas" w:hAnsi="Consolas"/>
+          <w:bCs/>
+          <w:iCs/>
+        </w:rPr>
+        <w:tab/>
+      </w:r>
+      <w:r>
+        <w:rPr>
+          <w:rFonts w:ascii="Consolas" w:hAnsi="Consolas"/>
+          <w:bCs/>
+          <w:iCs/>
+        </w:rPr>
+        <w:tab/>
+      </w:r>
+    </w:p>
+    <w:p>
+      <w:pPr>
+        <w:pStyle w:val="ListParagraph"/>
+        <w:rPr>
+          <w:rFonts w:ascii="Consolas" w:hAnsi="Consolas"/>
+          <w:bCs/>
+          <w:iCs/>
+        </w:rPr>
+      </w:pPr>
+      <w:r>
+        <w:rPr>
+          <w:rFonts w:ascii="Consolas" w:hAnsi="Consolas"/>
+          <w:bCs/>
+          <w:iCs/>
+        </w:rPr>
+        <w:tab/>
+      </w:r>
+      <w:r>
+        <w:rPr>
+          <w:rFonts w:ascii="Consolas" w:hAnsi="Consolas"/>
+          <w:bCs/>
+          <w:iCs/>
+        </w:rPr>
+        <w:tab/>
+      </w:r>
+      <w:r>
+        <w:rPr>
+          <w:rFonts w:ascii="Consolas" w:hAnsi="Consolas"/>
+          <w:bCs/>
+          <w:iCs/>
+        </w:rPr>
+        <w:tab/>
+      </w:r>
+    </w:p>
+    <w:p>
+      <w:pPr>
+        <w:pStyle w:val="ListParagraph"/>
+        <w:rPr>
+          <w:rFonts w:ascii="Consolas" w:hAnsi="Consolas"/>
+          <w:bCs/>
+          <w:iCs/>
+        </w:rPr>
+      </w:pPr>
+      <w:r>
+        <w:rPr>
+          <w:rFonts w:ascii="Consolas" w:hAnsi="Consolas"/>
+          <w:bCs/>
+          <w:iCs/>
+        </w:rPr>
+        <w:tab/>
+      </w:r>
+      <w:r>
+        <w:rPr>
+          <w:rFonts w:ascii="Consolas" w:hAnsi="Consolas"/>
+          <w:bCs/>
+          <w:iCs/>
+        </w:rPr>
+        <w:tab/>
+      </w:r>
+      <w:r>
+        <w:rPr>
+          <w:rFonts w:ascii="Consolas" w:hAnsi="Consolas"/>
+          <w:bCs/>
+          <w:iCs/>
+        </w:rPr>
+        <w:tab/>
+        <w:t>System.out.println("Total Denda:"+dendatotal);</w:t>
+      </w:r>
+    </w:p>
+    <w:p>
+      <w:pPr>
+        <w:pStyle w:val="ListParagraph"/>
+        <w:rPr>
+          <w:rFonts w:ascii="Consolas" w:hAnsi="Consolas"/>
+          <w:bCs/>
+          <w:iCs/>
+        </w:rPr>
+      </w:pPr>
+      <w:r>
+        <w:rPr>
+          <w:rFonts w:ascii="Consolas" w:hAnsi="Consolas"/>
+          <w:bCs/>
+          <w:iCs/>
+        </w:rPr>
+        <w:tab/>
+      </w:r>
+      <w:r>
+        <w:rPr>
+          <w:rFonts w:ascii="Consolas" w:hAnsi="Consolas"/>
+          <w:bCs/>
+          <w:iCs/>
+        </w:rPr>
+        <w:tab/>
+      </w:r>
+      <w:r>
+        <w:rPr>
+          <w:rFonts w:ascii="Consolas" w:hAnsi="Consolas"/>
+          <w:bCs/>
+          <w:iCs/>
+        </w:rPr>
+        <w:tab/>
+      </w:r>
+    </w:p>
+    <w:p>
+      <w:pPr>
+        <w:pStyle w:val="ListParagraph"/>
+        <w:rPr>
+          <w:rFonts w:ascii="Consolas" w:hAnsi="Consolas"/>
+          <w:bCs/>
+          <w:iCs/>
+        </w:rPr>
+      </w:pPr>
+      <w:r>
+        <w:rPr>
+          <w:rFonts w:ascii="Consolas" w:hAnsi="Consolas"/>
+          <w:bCs/>
+          <w:iCs/>
+        </w:rPr>
+        <w:tab/>
+      </w:r>
+      <w:r>
+        <w:rPr>
+          <w:rFonts w:ascii="Consolas" w:hAnsi="Consolas"/>
+          <w:bCs/>
+          <w:iCs/>
+        </w:rPr>
+        <w:tab/>
+      </w:r>
+      <w:r>
+        <w:rPr>
+          <w:rFonts w:ascii="Consolas" w:hAnsi="Consolas"/>
+          <w:bCs/>
+          <w:iCs/>
+        </w:rPr>
+        <w:tab/>
+        <w:t>System.out.println();</w:t>
+      </w:r>
+    </w:p>
+    <w:p>
+      <w:pPr>
+        <w:pStyle w:val="ListParagraph"/>
+        <w:rPr>
+          <w:rFonts w:ascii="Consolas" w:hAnsi="Consolas"/>
+          <w:bCs/>
+          <w:iCs/>
+        </w:rPr>
+      </w:pPr>
+    </w:p>
+    <w:p>
+      <w:pPr>
+        <w:pStyle w:val="ListParagraph"/>
+        <w:rPr>
+          <w:rFonts w:ascii="Consolas" w:hAnsi="Consolas"/>
+          <w:bCs/>
+          <w:iCs/>
+        </w:rPr>
+      </w:pPr>
+      <w:r>
+        <w:rPr>
+          <w:rFonts w:ascii="Consolas" w:hAnsi="Consolas"/>
+          <w:bCs/>
+          <w:iCs/>
+        </w:rPr>
+        <w:tab/>
+      </w:r>
+      <w:r>
+        <w:rPr>
+          <w:rFonts w:ascii="Consolas" w:hAnsi="Consolas"/>
+          <w:bCs/>
+          <w:iCs/>
+        </w:rPr>
+        <w:tab/>
+      </w:r>
+    </w:p>
+    <w:p>
+      <w:pPr>
+        <w:pStyle w:val="ListParagraph"/>
+        <w:rPr>
+          <w:rFonts w:ascii="Consolas" w:hAnsi="Consolas"/>
+          <w:bCs/>
+          <w:iCs/>
+        </w:rPr>
+      </w:pPr>
+      <w:r>
+        <w:rPr>
+          <w:rFonts w:ascii="Consolas" w:hAnsi="Consolas"/>
+          <w:bCs/>
+          <w:iCs/>
+        </w:rPr>
+        <w:tab/>
+        <w:t>}</w:t>
+      </w:r>
+    </w:p>
+    <w:p>
+      <w:pPr>
+        <w:pStyle w:val="ListParagraph"/>
+        <w:rPr>
+          <w:rFonts w:ascii="Consolas" w:hAnsi="Consolas"/>
+          <w:bCs/>
+          <w:iCs/>
+        </w:rPr>
+      </w:pPr>
+      <w:r>
+        <w:rPr>
+          <w:rFonts w:ascii="Consolas" w:hAnsi="Consolas"/>
+          <w:bCs/>
+          <w:iCs/>
+        </w:rPr>
+        <w:tab/>
+      </w:r>
+    </w:p>
+    <w:p>
+      <w:pPr>
+        <w:pStyle w:val="ListParagraph"/>
+        <w:rPr>
+          <w:rFonts w:ascii="Consolas" w:hAnsi="Consolas"/>
+          <w:bCs/>
+          <w:iCs/>
+        </w:rPr>
+      </w:pPr>
+      <w:r>
+        <w:rPr>
+          <w:rFonts w:ascii="Consolas" w:hAnsi="Consolas"/>
+          <w:bCs/>
+          <w:iCs/>
+        </w:rPr>
+        <w:tab/>
+      </w:r>
+    </w:p>
+    <w:p>
+      <w:pPr>
+        <w:pStyle w:val="ListParagraph"/>
+        <w:rPr>
+          <w:rFonts w:ascii="Consolas" w:hAnsi="Consolas"/>
+          <w:bCs/>
+          <w:iCs/>
+        </w:rPr>
+      </w:pPr>
+      <w:r>
+        <w:rPr>
+          <w:rFonts w:ascii="Consolas" w:hAnsi="Consolas"/>
+          <w:bCs/>
+          <w:iCs/>
+        </w:rPr>
+        <w:tab/>
+        <w:t>public static int hitungDendaBuku(int hari_peminjaman,String nama_buku) {</w:t>
+      </w:r>
+    </w:p>
+    <w:p>
+      <w:pPr>
+        <w:pStyle w:val="ListParagraph"/>
+        <w:rPr>
+          <w:rFonts w:ascii="Consolas" w:hAnsi="Consolas"/>
+          <w:bCs/>
+          <w:iCs/>
+        </w:rPr>
+      </w:pPr>
+      <w:r>
+        <w:rPr>
+          <w:rFonts w:ascii="Consolas" w:hAnsi="Consolas"/>
+          <w:bCs/>
+          <w:iCs/>
+        </w:rPr>
+        <w:tab/>
+      </w:r>
+      <w:r>
+        <w:rPr>
+          <w:rFonts w:ascii="Consolas" w:hAnsi="Consolas"/>
+          <w:bCs/>
+          <w:iCs/>
+        </w:rPr>
+        <w:tab/>
+        <w:t>int bayar_denda_buku = hari_peminjaman* dendabuku;</w:t>
+      </w:r>
+    </w:p>
+    <w:p>
+      <w:pPr>
+        <w:pStyle w:val="ListParagraph"/>
+        <w:rPr>
+          <w:rFonts w:ascii="Consolas" w:hAnsi="Consolas"/>
+          <w:bCs/>
+          <w:iCs/>
+        </w:rPr>
+      </w:pPr>
+      <w:r>
+        <w:rPr>
+          <w:rFonts w:ascii="Consolas" w:hAnsi="Consolas"/>
+          <w:bCs/>
+          <w:iCs/>
+        </w:rPr>
+        <w:lastRenderedPageBreak/>
+        <w:tab/>
+      </w:r>
+      <w:r>
+        <w:rPr>
+          <w:rFonts w:ascii="Consolas" w:hAnsi="Consolas"/>
+          <w:bCs/>
+          <w:iCs/>
+        </w:rPr>
+        <w:tab/>
+        <w:t>System.out.println("Denda"+ nama_buku +":"+ bayar_denda_buku);</w:t>
+      </w:r>
+    </w:p>
+    <w:p>
+      <w:pPr>
+        <w:pStyle w:val="ListParagraph"/>
+        <w:rPr>
+          <w:rFonts w:ascii="Consolas" w:hAnsi="Consolas"/>
+          <w:bCs/>
+          <w:iCs/>
+        </w:rPr>
+      </w:pPr>
+      <w:r>
+        <w:rPr>
+          <w:rFonts w:ascii="Consolas" w:hAnsi="Consolas"/>
+          <w:bCs/>
+          <w:iCs/>
+        </w:rPr>
+        <w:tab/>
+      </w:r>
+      <w:r>
+        <w:rPr>
+          <w:rFonts w:ascii="Consolas" w:hAnsi="Consolas"/>
+          <w:bCs/>
+          <w:iCs/>
+        </w:rPr>
+        <w:tab/>
+      </w:r>
+    </w:p>
+    <w:p>
+      <w:pPr>
+        <w:pStyle w:val="ListParagraph"/>
+        <w:rPr>
+          <w:rFonts w:ascii="Consolas" w:hAnsi="Consolas"/>
+          <w:bCs/>
+          <w:iCs/>
+        </w:rPr>
+      </w:pPr>
+      <w:r>
+        <w:rPr>
+          <w:rFonts w:ascii="Consolas" w:hAnsi="Consolas"/>
+          <w:bCs/>
+          <w:iCs/>
+        </w:rPr>
+        <w:tab/>
+      </w:r>
+      <w:r>
+        <w:rPr>
+          <w:rFonts w:ascii="Consolas" w:hAnsi="Consolas"/>
+          <w:bCs/>
+          <w:iCs/>
+        </w:rPr>
+        <w:tab/>
+        <w:t>return bayar_denda_buku;</w:t>
+      </w:r>
+      <w:r>
+        <w:rPr>
+          <w:rFonts w:ascii="Consolas" w:hAnsi="Consolas"/>
+          <w:bCs/>
+          <w:iCs/>
+        </w:rPr>
+        <w:tab/>
+      </w:r>
+      <w:r>
+        <w:rPr>
+          <w:rFonts w:ascii="Consolas" w:hAnsi="Consolas"/>
+          <w:bCs/>
+          <w:iCs/>
+        </w:rPr>
+        <w:tab/>
+      </w:r>
+    </w:p>
+    <w:p>
+      <w:pPr>
+        <w:pStyle w:val="ListParagraph"/>
+        <w:rPr>
+          <w:rFonts w:ascii="Consolas" w:hAnsi="Consolas"/>
+          <w:bCs/>
+          <w:iCs/>
+        </w:rPr>
+      </w:pPr>
+      <w:r>
+        <w:rPr>
+          <w:rFonts w:ascii="Consolas" w:hAnsi="Consolas"/>
+          <w:bCs/>
+          <w:iCs/>
+        </w:rPr>
+        <w:tab/>
+        <w:t>}</w:t>
+      </w:r>
+    </w:p>
+    <w:p>
+      <w:pPr>
+        <w:pStyle w:val="ListParagraph"/>
+        <w:rPr>
+          <w:rFonts w:ascii="Consolas" w:hAnsi="Consolas"/>
+          <w:bCs/>
+          <w:iCs/>
+        </w:rPr>
+      </w:pPr>
+    </w:p>
+    <w:p>
+      <w:pPr>
+        <w:pStyle w:val="ListParagraph"/>
+        <w:rPr>
+          <w:rFonts w:ascii="Consolas" w:hAnsi="Consolas"/>
+          <w:bCs/>
+          <w:iCs/>
+        </w:rPr>
+      </w:pPr>
+      <w:r>
+        <w:rPr>
+          <w:rFonts w:ascii="Consolas" w:hAnsi="Consolas"/>
+          <w:bCs/>
+          <w:iCs/>
+        </w:rPr>
+        <w:t>}</w:t>
+      </w:r>
+    </w:p>
+    <w:p>
+      <w:pPr>
+        <w:pStyle w:val="ListParagraph"/>
+        <w:rPr>
+          <w:rFonts w:ascii="Consolas" w:hAnsi="Consolas"/>
+          <w:bCs/>
+          <w:iCs/>
+        </w:rPr>
+      </w:pPr>
+    </w:p>
+    <w:p>
+      <w:pPr>
+        <w:rPr>
+          <w:b/>
+          <w:i/>
+        </w:rPr>
+      </w:pPr>
+    </w:p>
+    <w:p>
+      <w:pPr>
+        <w:pStyle w:val="ListParagraph"/>
+        <w:rPr>
+          <w:b/>
+          <w:i/>
+        </w:rPr>
+      </w:pPr>
+    </w:p>
+    <w:p>
+      <w:pPr>
+        <w:pStyle w:val="ListParagraph"/>
+        <w:rPr>
+          <w:b/>
+          <w:i/>
+        </w:rPr>
+      </w:pPr>
+    </w:p>
+    <w:p>
+      <w:pPr>
+        <w:pStyle w:val="ListParagraph"/>
         <w:numPr>
           <w:ilvl w:val="0"/>
           <w:numId w:val="1"/>
@@ -897,7 +3285,6 @@
         <w:ind w:left="1440"/>
       </w:pPr>
       <w:r>
-        <w:lastRenderedPageBreak/>
         <w:t>15.000 + (30-24)*1.000 = 15.000+6.000 = 21.000</w:t>
       </w:r>
     </w:p>
@@ -2567,6 +4954,7 @@
           <w:szCs w:val="20"/>
           <w:lang w:val="en-US"/>
         </w:rPr>
+        <w:lastRenderedPageBreak/>
         <w:tab/>
       </w:r>
       <w:r>
@@ -3780,7 +6168,6 @@
         </w:numPr>
       </w:pPr>
       <w:r>
-        <w:lastRenderedPageBreak/>
         <w:t xml:space="preserve">Buatlah fungsi untuk menampilkan </w:t>
       </w:r>
       <w:r>
@@ -5409,6 +7796,7 @@
           <w:szCs w:val="20"/>
           <w:lang w:val="en-US"/>
         </w:rPr>
+        <w:lastRenderedPageBreak/>
         <w:tab/>
         <w:t>}</w:t>
       </w:r>
@@ -6891,7 +9279,6 @@
           <w:szCs w:val="20"/>
           <w:lang w:val="en-US"/>
         </w:rPr>
-        <w:lastRenderedPageBreak/>
         <w:tab/>
       </w:r>
       <w:r>
@@ -8550,6 +10937,7 @@
           <w:szCs w:val="20"/>
           <w:lang w:val="en-US"/>
         </w:rPr>
+        <w:lastRenderedPageBreak/>
         <w:tab/>
       </w:r>
       <w:r>
@@ -9449,7 +11837,6 @@
           <w:szCs w:val="20"/>
           <w:lang w:val="en-US"/>
         </w:rPr>
-        <w:lastRenderedPageBreak/>
         <w:t xml:space="preserve">    </w:t>
       </w:r>
       <w:r>
@@ -11456,6 +13843,7 @@
           <w:szCs w:val="20"/>
           <w:lang w:val="en-US"/>
         </w:rPr>
+        <w:lastRenderedPageBreak/>
         <w:t xml:space="preserve">        </w:t>
       </w:r>
       <w:proofErr w:type="spellStart"/>
@@ -16430,7 +18818,6 @@
           <w:szCs w:val="20"/>
           <w:lang w:val="en-US"/>
         </w:rPr>
-        <w:lastRenderedPageBreak/>
         <w:t xml:space="preserve">        }</w:t>
       </w:r>
     </w:p>
@@ -18343,6 +20730,7 @@
           <w:szCs w:val="20"/>
           <w:lang w:val="en-US"/>
         </w:rPr>
+        <w:lastRenderedPageBreak/>
         <w:t>}</w:t>
       </w:r>
     </w:p>
@@ -19742,7 +22130,6 @@
           <w:szCs w:val="20"/>
           <w:lang w:val="en-US"/>
         </w:rPr>
-        <w:lastRenderedPageBreak/>
         <w:tab/>
         <w:t xml:space="preserve">    </w:t>
       </w:r>
@@ -20666,6 +23053,7 @@
           <w:szCs w:val="20"/>
           <w:lang w:val="en-US"/>
         </w:rPr>
+        <w:lastRenderedPageBreak/>
         <w:tab/>
       </w:r>
       <w:r>
@@ -22404,7 +24792,6 @@
           <w:szCs w:val="20"/>
           <w:lang w:val="en-US"/>
         </w:rPr>
-        <w:lastRenderedPageBreak/>
         <w:tab/>
       </w:r>
       <w:r>
@@ -23454,6 +25841,7 @@
           <w:szCs w:val="20"/>
           <w:lang w:val="en-US"/>
         </w:rPr>
+        <w:lastRenderedPageBreak/>
         <w:tab/>
       </w:r>
       <w:r>
@@ -26853,6 +29241,7 @@
           <w:szCs w:val="20"/>
           <w:lang w:val="en-US"/>
         </w:rPr>
+        <w:lastRenderedPageBreak/>
         <w:tab/>
       </w:r>
       <w:r>
@@ -30044,6 +32433,7 @@
           <w:szCs w:val="20"/>
           <w:lang w:val="en-US"/>
         </w:rPr>
+        <w:lastRenderedPageBreak/>
         <w:tab/>
       </w:r>
       <w:r>
@@ -32356,6 +34746,7 @@
           <w:szCs w:val="20"/>
           <w:lang w:val="en-US"/>
         </w:rPr>
+        <w:lastRenderedPageBreak/>
         <w:tab/>
       </w:r>
       <w:r>
@@ -36259,6 +38650,7 @@
           <w:szCs w:val="20"/>
           <w:lang w:val="en-US"/>
         </w:rPr>
+        <w:lastRenderedPageBreak/>
         <w:tab/>
         <w:t xml:space="preserve">    </w:t>
       </w:r>
@@ -38145,7 +40537,6 @@
           <w:szCs w:val="20"/>
           <w:lang w:val="en-US"/>
         </w:rPr>
-        <w:lastRenderedPageBreak/>
         <w:tab/>
         <w:t xml:space="preserve">        </w:t>
       </w:r>
@@ -39557,7 +41948,6 @@
           <w:szCs w:val="20"/>
           <w:lang w:val="en-US"/>
         </w:rPr>
-        <w:lastRenderedPageBreak/>
         <w:tab/>
       </w:r>
       <w:r>
@@ -41881,6 +44271,7 @@
           <w:szCs w:val="20"/>
           <w:lang w:val="en-US"/>
         </w:rPr>
+        <w:lastRenderedPageBreak/>
         <w:tab/>
       </w:r>
       <w:r>
@@ -44041,7 +46432,6 @@
         </w:numPr>
       </w:pPr>
       <w:r>
-        <w:lastRenderedPageBreak/>
         <w:t>Hattori sedang berlatih untuk menjadi ninja yang baik dengan berlari melewati gunung dan lembah. Yang didefinisikan sebagai gunung dan lembah adalah:</w:t>
       </w:r>
     </w:p>
@@ -44954,6 +47344,7 @@
           <w:szCs w:val="20"/>
           <w:lang w:val="en-US"/>
         </w:rPr>
+        <w:lastRenderedPageBreak/>
         <w:tab/>
       </w:r>
       <w:r>
@@ -47676,7 +50067,6 @@
           <w:szCs w:val="20"/>
           <w:lang w:val="en-US"/>
         </w:rPr>
-        <w:lastRenderedPageBreak/>
         <w:tab/>
       </w:r>
       <w:r>
@@ -48432,6 +50822,7 @@
         <w:pStyle w:val="ListParagraph"/>
       </w:pPr>
       <w:r>
+        <w:lastRenderedPageBreak/>
         <w:t>Jika Donna mulai olahraga jam 18, berapa cc air yang akan diminum Donna sepanjang berolahraga?</w:t>
       </w:r>
     </w:p>
@@ -49473,7 +51864,6 @@
           <w:szCs w:val="20"/>
           <w:lang w:val="en-US"/>
         </w:rPr>
-        <w:lastRenderedPageBreak/>
         <w:tab/>
       </w:r>
       <w:r>
@@ -51514,6 +53904,7 @@
           <w:szCs w:val="20"/>
           <w:lang w:val="en-US"/>
         </w:rPr>
+        <w:lastRenderedPageBreak/>
         <w:tab/>
       </w:r>
       <w:r>
@@ -52368,7 +54759,6 @@
           <w:szCs w:val="20"/>
           <w:lang w:val="en-US"/>
         </w:rPr>
-        <w:lastRenderedPageBreak/>
         <w:t xml:space="preserve">Input </w:t>
       </w:r>
       <w:proofErr w:type="spellStart"/>
@@ -53785,6 +56175,7 @@
           <w:szCs w:val="20"/>
           <w:lang w:val="en-US"/>
         </w:rPr>
+        <w:lastRenderedPageBreak/>
         <w:tab/>
       </w:r>
       <w:r>
@@ -57391,7 +59782,6 @@
         </w:numPr>
       </w:pPr>
       <w:r>
-        <w:lastRenderedPageBreak/>
         <w:t>A dan B bermain suit Gunting Batu Kertas. Dalam suit tersebut, jika menang maka maju 2 langkah dan jika kalah maka mundur satu langkah. Jika sudah tidak ada jarak antara 2 pemain, maka pemain yang terakhir menanglah yang dinyatakan sebagai pemenang.</w:t>
       </w:r>
     </w:p>
@@ -57622,7 +60012,6 @@
         <w:rPr>
           <w:b/>
         </w:rPr>
-        <w:lastRenderedPageBreak/>
         <w:t>Penjelasan</w:t>
       </w:r>
       <w:r>
@@ -57918,6 +60307,7 @@
         <w:rPr>
           <w:lang w:val="en-US"/>
         </w:rPr>
+        <w:lastRenderedPageBreak/>
         <w:t>Sehingga</w:t>
       </w:r>
       <w:proofErr w:type="spellEnd"/>
@@ -58678,7 +61068,6 @@
           <w:szCs w:val="20"/>
           <w:lang w:val="en-US"/>
         </w:rPr>
-        <w:lastRenderedPageBreak/>
         <w:t>public</w:t>
       </w:r>
       <w:r>
@@ -61466,6 +63855,7 @@
           <w:szCs w:val="20"/>
           <w:lang w:val="en-US"/>
         </w:rPr>
+        <w:lastRenderedPageBreak/>
         <w:tab/>
       </w:r>
       <w:r>
@@ -62864,7 +65254,6 @@
         <w:rPr>
           <w:lang w:val="en-US"/>
         </w:rPr>
-        <w:lastRenderedPageBreak/>
         <w:t>Perpustakaan</w:t>
       </w:r>
       <w:proofErr w:type="spellEnd"/>

</xml_diff>